<commit_message>
edited the Fib file
</commit_message>
<xml_diff>
--- a/Fibonacci/Fibonnaci.docx
+++ b/Fibonacci/Fibonnaci.docx
@@ -11,15 +11,12 @@
         <w:t>Project Instructions:</w:t>
       </w:r>
       <w:r>
-        <w:t xml:space="preserve"> </w:t>
-      </w:r>
-      <w:proofErr w:type="gramStart"/>
-      <w:r>
-        <w:t>Create  a</w:t>
-      </w:r>
-      <w:proofErr w:type="gramEnd"/>
-      <w:r>
-        <w:t xml:space="preserve"> </w:t>
+        <w:t xml:space="preserve"> Create</w:t>
+      </w:r>
+      <w:bookmarkStart w:id="0" w:name="_GoBack"/>
+      <w:bookmarkEnd w:id="0"/>
+      <w:r>
+        <w:t xml:space="preserve"> a </w:t>
       </w:r>
       <w:proofErr w:type="spellStart"/>
       <w:r>
@@ -57,10 +54,7 @@
       </w:r>
     </w:p>
     <w:p/>
-    <w:p>
-      <w:bookmarkStart w:id="0" w:name="_GoBack"/>
-      <w:bookmarkEnd w:id="0"/>
-    </w:p>
+    <w:p/>
     <w:sectPr>
       <w:pgSz w:w="12240" w:h="15840"/>
       <w:pgMar w:top="1440" w:right="1440" w:bottom="1440" w:left="1440" w:header="720" w:footer="720" w:gutter="0"/>

</xml_diff>